<commit_message>
Added more other appendices
</commit_message>
<xml_diff>
--- a/revisions/Preliminaries.docx
+++ b/revisions/Preliminaries.docx
@@ -1273,49 +1273,7 @@
         <w:rPr>
           <w:rFonts w:ascii="Arial" w:hAnsi="Arial" w:cs="Arial"/>
         </w:rPr>
-        <w:t xml:space="preserve"> Mr. Bobby Sy Lim-it and Mrs. Rosie Blanker Lim-it. He is currently living in </w:t>
-      </w:r>
-      <w:proofErr w:type="spellStart"/>
-      <w:r>
-        <w:rPr>
-          <w:rFonts w:ascii="Arial" w:hAnsi="Arial" w:cs="Arial"/>
-        </w:rPr>
-        <w:t>Brgy</w:t>
-      </w:r>
-      <w:proofErr w:type="spellEnd"/>
-      <w:r>
-        <w:rPr>
-          <w:rFonts w:ascii="Arial" w:hAnsi="Arial" w:cs="Arial"/>
-        </w:rPr>
-        <w:t xml:space="preserve">. </w:t>
-      </w:r>
-      <w:proofErr w:type="spellStart"/>
-      <w:r>
-        <w:rPr>
-          <w:rFonts w:ascii="Arial" w:hAnsi="Arial" w:cs="Arial"/>
-        </w:rPr>
-        <w:t>Manggahan</w:t>
-      </w:r>
-      <w:proofErr w:type="spellEnd"/>
-      <w:r>
-        <w:rPr>
-          <w:rFonts w:ascii="Arial" w:hAnsi="Arial" w:cs="Arial"/>
-        </w:rPr>
-        <w:t xml:space="preserve">, General </w:t>
-      </w:r>
-      <w:proofErr w:type="spellStart"/>
-      <w:r>
-        <w:rPr>
-          <w:rFonts w:ascii="Arial" w:hAnsi="Arial" w:cs="Arial"/>
-        </w:rPr>
-        <w:t>Trias</w:t>
-      </w:r>
-      <w:proofErr w:type="spellEnd"/>
-      <w:r>
-        <w:rPr>
-          <w:rFonts w:ascii="Arial" w:hAnsi="Arial" w:cs="Arial"/>
-        </w:rPr>
-        <w:t xml:space="preserve">, Cavite. </w:t>
+        <w:t xml:space="preserve"> Mr. Bobby Sy Lim-it and Mrs. Rosie Blanker Lim-it. He is currently living in Brgy. Manggahan, General Trias, Cavite. </w:t>
       </w:r>
     </w:p>
     <w:p>
@@ -1331,41 +1289,13 @@
         <w:rPr>
           <w:rFonts w:ascii="Arial" w:hAnsi="Arial" w:cs="Arial"/>
         </w:rPr>
-        <w:t xml:space="preserve">He finished his elementary education at </w:t>
-      </w:r>
-      <w:proofErr w:type="spellStart"/>
-      <w:r>
-        <w:rPr>
-          <w:rFonts w:ascii="Arial" w:hAnsi="Arial" w:cs="Arial"/>
-        </w:rPr>
-        <w:t>Manggahan</w:t>
-      </w:r>
-      <w:proofErr w:type="spellEnd"/>
-      <w:r>
-        <w:rPr>
-          <w:rFonts w:ascii="Arial" w:hAnsi="Arial" w:cs="Arial"/>
-        </w:rPr>
-        <w:t xml:space="preserve"> Elementary School</w:t>
-      </w:r>
-      <w:r>
-        <w:rPr>
-          <w:rFonts w:ascii="Arial" w:hAnsi="Arial" w:cs="Arial"/>
-        </w:rPr>
-        <w:t xml:space="preserve">, General </w:t>
-      </w:r>
-      <w:proofErr w:type="spellStart"/>
-      <w:r>
-        <w:rPr>
-          <w:rFonts w:ascii="Arial" w:hAnsi="Arial" w:cs="Arial"/>
-        </w:rPr>
-        <w:t>Trias</w:t>
-      </w:r>
-      <w:proofErr w:type="spellEnd"/>
-      <w:r>
-        <w:rPr>
-          <w:rFonts w:ascii="Arial" w:hAnsi="Arial" w:cs="Arial"/>
-        </w:rPr>
-        <w:t>, Cavite</w:t>
+        <w:t>He finished his elementary education at Manggahan Elementary School</w:t>
+      </w:r>
+      <w:r>
+        <w:rPr>
+          <w:rFonts w:ascii="Arial" w:hAnsi="Arial" w:cs="Arial"/>
+        </w:rPr>
+        <w:t>, General Trias, Cavite</w:t>
       </w:r>
       <w:r>
         <w:rPr>
@@ -1389,21 +1319,7 @@
         <w:rPr>
           <w:rFonts w:ascii="Arial" w:hAnsi="Arial" w:cs="Arial"/>
         </w:rPr>
-        <w:t xml:space="preserve">, General </w:t>
-      </w:r>
-      <w:proofErr w:type="spellStart"/>
-      <w:r>
-        <w:rPr>
-          <w:rFonts w:ascii="Arial" w:hAnsi="Arial" w:cs="Arial"/>
-        </w:rPr>
-        <w:t>Trias</w:t>
-      </w:r>
-      <w:proofErr w:type="spellEnd"/>
-      <w:r>
-        <w:rPr>
-          <w:rFonts w:ascii="Arial" w:hAnsi="Arial" w:cs="Arial"/>
-        </w:rPr>
-        <w:t>, Cavite</w:t>
+        <w:t>, General Trias, Cavite</w:t>
       </w:r>
       <w:r>
         <w:rPr>
@@ -1738,7 +1654,6 @@
         </w:rPr>
         <w:t xml:space="preserve">Mr. </w:t>
       </w:r>
-      <w:proofErr w:type="spellStart"/>
       <w:r>
         <w:rPr>
           <w:rFonts w:ascii="Arial" w:hAnsi="Arial" w:cs="Arial"/>
@@ -1747,7 +1662,6 @@
         </w:rPr>
         <w:t>Jaykel</w:t>
       </w:r>
-      <w:proofErr w:type="spellEnd"/>
       <w:r>
         <w:rPr>
           <w:rFonts w:ascii="Arial" w:hAnsi="Arial" w:cs="Arial"/>
@@ -1774,7 +1688,6 @@
         </w:rPr>
         <w:t xml:space="preserve"> </w:t>
       </w:r>
-      <w:proofErr w:type="spellStart"/>
       <w:r>
         <w:rPr>
           <w:rFonts w:ascii="Arial" w:hAnsi="Arial" w:cs="Arial"/>
@@ -1783,7 +1696,6 @@
         </w:rPr>
         <w:t>Punay</w:t>
       </w:r>
-      <w:proofErr w:type="spellEnd"/>
       <w:r>
         <w:rPr>
           <w:rFonts w:ascii="Arial" w:hAnsi="Arial" w:cs="Arial"/>
@@ -2107,20 +2019,106 @@
         </w:rPr>
         <w:t xml:space="preserve"> </w:t>
       </w:r>
-      <w:proofErr w:type="spellStart"/>
       <w:r>
         <w:rPr>
           <w:rFonts w:ascii="Arial" w:hAnsi="Arial" w:cs="Arial"/>
           <w:spacing w:val="-5"/>
           <w:w w:val="105"/>
         </w:rPr>
-        <w:t>Punay</w:t>
-      </w:r>
-      <w:proofErr w:type="spellEnd"/>
-      <w:r>
-        <w:rPr>
-          <w:rFonts w:ascii="Arial" w:hAnsi="Arial" w:cs="Arial"/>
-          <w:spacing w:val="-5"/>
+        <w:t>Punay.</w:t>
+      </w:r>
+      <w:r>
+        <w:rPr>
+          <w:rFonts w:ascii="Arial" w:hAnsi="Arial" w:cs="Arial"/>
+          <w:spacing w:val="1"/>
+          <w:w w:val="105"/>
+        </w:rPr>
+        <w:t xml:space="preserve"> </w:t>
+      </w:r>
+      <w:r>
+        <w:rPr>
+          <w:rFonts w:ascii="Arial" w:hAnsi="Arial" w:cs="Arial"/>
+          <w:spacing w:val="1"/>
+          <w:w w:val="105"/>
+        </w:rPr>
+        <w:t xml:space="preserve">He currently resides in </w:t>
+      </w:r>
+      <w:r>
+        <w:rPr>
+          <w:rFonts w:ascii="Arial" w:hAnsi="Arial" w:cs="Arial"/>
+          <w:spacing w:val="1"/>
+          <w:w w:val="105"/>
+        </w:rPr>
+        <w:t>Pamayanan ng Bagong Kabitenyo</w:t>
+      </w:r>
+      <w:r>
+        <w:rPr>
+          <w:rFonts w:ascii="Arial" w:hAnsi="Arial" w:cs="Arial"/>
+          <w:spacing w:val="1"/>
+          <w:w w:val="105"/>
+        </w:rPr>
+        <w:t xml:space="preserve"> </w:t>
+      </w:r>
+      <w:r>
+        <w:rPr>
+          <w:rFonts w:ascii="Arial" w:hAnsi="Arial" w:cs="Arial"/>
+          <w:spacing w:val="1"/>
+          <w:w w:val="105"/>
+        </w:rPr>
+        <w:t>(PBK), Phase5, Block</w:t>
+      </w:r>
+      <w:r>
+        <w:rPr>
+          <w:rFonts w:ascii="Arial" w:hAnsi="Arial" w:cs="Arial"/>
+          <w:spacing w:val="1"/>
+          <w:w w:val="105"/>
+        </w:rPr>
+        <w:t xml:space="preserve"> </w:t>
+      </w:r>
+      <w:r>
+        <w:rPr>
+          <w:rFonts w:ascii="Arial" w:hAnsi="Arial" w:cs="Arial"/>
+          <w:spacing w:val="1"/>
+          <w:w w:val="105"/>
+        </w:rPr>
+        <w:t>26, Lot</w:t>
+      </w:r>
+      <w:r>
+        <w:rPr>
+          <w:rFonts w:ascii="Arial" w:hAnsi="Arial" w:cs="Arial"/>
+          <w:spacing w:val="1"/>
+          <w:w w:val="105"/>
+        </w:rPr>
+        <w:t xml:space="preserve"> </w:t>
+      </w:r>
+      <w:r>
+        <w:rPr>
+          <w:rFonts w:ascii="Arial" w:hAnsi="Arial" w:cs="Arial"/>
+          <w:spacing w:val="1"/>
+          <w:w w:val="105"/>
+        </w:rPr>
+        <w:t xml:space="preserve">1, Mayaman St., </w:t>
+      </w:r>
+      <w:r>
+        <w:rPr>
+          <w:rFonts w:ascii="Arial" w:hAnsi="Arial" w:cs="Arial"/>
+          <w:spacing w:val="1"/>
+          <w:w w:val="105"/>
+        </w:rPr>
+        <w:t>c</w:t>
+      </w:r>
+      <w:r>
+        <w:rPr>
+          <w:rFonts w:ascii="Arial" w:hAnsi="Arial" w:cs="Arial"/>
+          <w:spacing w:val="1"/>
+          <w:w w:val="105"/>
+        </w:rPr>
+        <w:t>orner Maganda Main St</w:t>
+      </w:r>
+      <w:r>
+        <w:rPr>
+          <w:rFonts w:ascii="Arial" w:hAnsi="Arial" w:cs="Arial"/>
+          <w:spacing w:val="1"/>
           <w:w w:val="105"/>
         </w:rPr>
         <w:t>.</w:t>
@@ -2131,213 +2129,7 @@
           <w:spacing w:val="1"/>
           <w:w w:val="105"/>
         </w:rPr>
-        <w:t xml:space="preserve"> </w:t>
-      </w:r>
-      <w:r>
-        <w:rPr>
-          <w:rFonts w:ascii="Arial" w:hAnsi="Arial" w:cs="Arial"/>
-          <w:spacing w:val="1"/>
-          <w:w w:val="105"/>
-        </w:rPr>
-        <w:t xml:space="preserve">He currently resides in </w:t>
-      </w:r>
-      <w:proofErr w:type="spellStart"/>
-      <w:r>
-        <w:rPr>
-          <w:rFonts w:ascii="Arial" w:hAnsi="Arial" w:cs="Arial"/>
-          <w:spacing w:val="1"/>
-          <w:w w:val="105"/>
-        </w:rPr>
-        <w:t>Pamayanan</w:t>
-      </w:r>
-      <w:proofErr w:type="spellEnd"/>
-      <w:r>
-        <w:rPr>
-          <w:rFonts w:ascii="Arial" w:hAnsi="Arial" w:cs="Arial"/>
-          <w:spacing w:val="1"/>
-          <w:w w:val="105"/>
-        </w:rPr>
-        <w:t xml:space="preserve"> ng Bagong </w:t>
-      </w:r>
-      <w:proofErr w:type="spellStart"/>
-      <w:r>
-        <w:rPr>
-          <w:rFonts w:ascii="Arial" w:hAnsi="Arial" w:cs="Arial"/>
-          <w:spacing w:val="1"/>
-          <w:w w:val="105"/>
-        </w:rPr>
-        <w:t>Kabitenyo</w:t>
-      </w:r>
-      <w:proofErr w:type="spellEnd"/>
-      <w:r>
-        <w:rPr>
-          <w:rFonts w:ascii="Arial" w:hAnsi="Arial" w:cs="Arial"/>
-          <w:spacing w:val="1"/>
-          <w:w w:val="105"/>
-        </w:rPr>
-        <w:t xml:space="preserve"> </w:t>
-      </w:r>
-      <w:r>
-        <w:rPr>
-          <w:rFonts w:ascii="Arial" w:hAnsi="Arial" w:cs="Arial"/>
-          <w:spacing w:val="1"/>
-          <w:w w:val="105"/>
-        </w:rPr>
-        <w:t>(PBK), Phase5, Block</w:t>
-      </w:r>
-      <w:r>
-        <w:rPr>
-          <w:rFonts w:ascii="Arial" w:hAnsi="Arial" w:cs="Arial"/>
-          <w:spacing w:val="1"/>
-          <w:w w:val="105"/>
-        </w:rPr>
-        <w:t xml:space="preserve"> </w:t>
-      </w:r>
-      <w:r>
-        <w:rPr>
-          <w:rFonts w:ascii="Arial" w:hAnsi="Arial" w:cs="Arial"/>
-          <w:spacing w:val="1"/>
-          <w:w w:val="105"/>
-        </w:rPr>
-        <w:t>26, Lot</w:t>
-      </w:r>
-      <w:r>
-        <w:rPr>
-          <w:rFonts w:ascii="Arial" w:hAnsi="Arial" w:cs="Arial"/>
-          <w:spacing w:val="1"/>
-          <w:w w:val="105"/>
-        </w:rPr>
-        <w:t xml:space="preserve"> </w:t>
-      </w:r>
-      <w:r>
-        <w:rPr>
-          <w:rFonts w:ascii="Arial" w:hAnsi="Arial" w:cs="Arial"/>
-          <w:spacing w:val="1"/>
-          <w:w w:val="105"/>
-        </w:rPr>
-        <w:t xml:space="preserve">1, </w:t>
-      </w:r>
-      <w:proofErr w:type="spellStart"/>
-      <w:r>
-        <w:rPr>
-          <w:rFonts w:ascii="Arial" w:hAnsi="Arial" w:cs="Arial"/>
-          <w:spacing w:val="1"/>
-          <w:w w:val="105"/>
-        </w:rPr>
-        <w:t>Mayaman</w:t>
-      </w:r>
-      <w:proofErr w:type="spellEnd"/>
-      <w:r>
-        <w:rPr>
-          <w:rFonts w:ascii="Arial" w:hAnsi="Arial" w:cs="Arial"/>
-          <w:spacing w:val="1"/>
-          <w:w w:val="105"/>
-        </w:rPr>
-        <w:t xml:space="preserve"> St., </w:t>
-      </w:r>
-      <w:r>
-        <w:rPr>
-          <w:rFonts w:ascii="Arial" w:hAnsi="Arial" w:cs="Arial"/>
-          <w:spacing w:val="1"/>
-          <w:w w:val="105"/>
-        </w:rPr>
-        <w:t>c</w:t>
-      </w:r>
-      <w:r>
-        <w:rPr>
-          <w:rFonts w:ascii="Arial" w:hAnsi="Arial" w:cs="Arial"/>
-          <w:spacing w:val="1"/>
-          <w:w w:val="105"/>
-        </w:rPr>
-        <w:t xml:space="preserve">orner </w:t>
-      </w:r>
-      <w:proofErr w:type="spellStart"/>
-      <w:r>
-        <w:rPr>
-          <w:rFonts w:ascii="Arial" w:hAnsi="Arial" w:cs="Arial"/>
-          <w:spacing w:val="1"/>
-          <w:w w:val="105"/>
-        </w:rPr>
-        <w:t>Maganda</w:t>
-      </w:r>
-      <w:proofErr w:type="spellEnd"/>
-      <w:r>
-        <w:rPr>
-          <w:rFonts w:ascii="Arial" w:hAnsi="Arial" w:cs="Arial"/>
-          <w:spacing w:val="1"/>
-          <w:w w:val="105"/>
-        </w:rPr>
-        <w:t xml:space="preserve"> Main St</w:t>
-      </w:r>
-      <w:r>
-        <w:rPr>
-          <w:rFonts w:ascii="Arial" w:hAnsi="Arial" w:cs="Arial"/>
-          <w:spacing w:val="1"/>
-          <w:w w:val="105"/>
-        </w:rPr>
-        <w:t>.</w:t>
-      </w:r>
-      <w:r>
-        <w:rPr>
-          <w:rFonts w:ascii="Arial" w:hAnsi="Arial" w:cs="Arial"/>
-          <w:spacing w:val="1"/>
-          <w:w w:val="105"/>
-        </w:rPr>
-        <w:t xml:space="preserve">, Pasong </w:t>
-      </w:r>
-      <w:proofErr w:type="spellStart"/>
-      <w:r>
-        <w:rPr>
-          <w:rFonts w:ascii="Arial" w:hAnsi="Arial" w:cs="Arial"/>
-          <w:spacing w:val="1"/>
-          <w:w w:val="105"/>
-        </w:rPr>
-        <w:t>Kawayan</w:t>
-      </w:r>
-      <w:proofErr w:type="spellEnd"/>
-      <w:r>
-        <w:rPr>
-          <w:rFonts w:ascii="Arial" w:hAnsi="Arial" w:cs="Arial"/>
-          <w:spacing w:val="1"/>
-          <w:w w:val="105"/>
-        </w:rPr>
-        <w:t xml:space="preserve"> </w:t>
-      </w:r>
-      <w:proofErr w:type="spellStart"/>
-      <w:r>
-        <w:rPr>
-          <w:rFonts w:ascii="Arial" w:hAnsi="Arial" w:cs="Arial"/>
-          <w:spacing w:val="1"/>
-          <w:w w:val="105"/>
-        </w:rPr>
-        <w:t>ll</w:t>
-      </w:r>
-      <w:proofErr w:type="spellEnd"/>
-      <w:r>
-        <w:rPr>
-          <w:rFonts w:ascii="Arial" w:hAnsi="Arial" w:cs="Arial"/>
-          <w:spacing w:val="1"/>
-          <w:w w:val="105"/>
-        </w:rPr>
-        <w:t xml:space="preserve">, General </w:t>
-      </w:r>
-      <w:proofErr w:type="spellStart"/>
-      <w:r>
-        <w:rPr>
-          <w:rFonts w:ascii="Arial" w:hAnsi="Arial" w:cs="Arial"/>
-          <w:spacing w:val="1"/>
-          <w:w w:val="105"/>
-        </w:rPr>
-        <w:t>Trias</w:t>
-      </w:r>
-      <w:proofErr w:type="spellEnd"/>
-      <w:r>
-        <w:rPr>
-          <w:rFonts w:ascii="Arial" w:hAnsi="Arial" w:cs="Arial"/>
-          <w:spacing w:val="1"/>
-          <w:w w:val="105"/>
-        </w:rPr>
-        <w:t xml:space="preserve"> City, Cavite.</w:t>
+        <w:t>, Pasong Kawayan ll, General Trias City, Cavite.</w:t>
       </w:r>
     </w:p>
     <w:p>
@@ -2365,35 +2157,7 @@
         <w:rPr>
           <w:rFonts w:ascii="Arial" w:hAnsi="Arial" w:cs="Arial"/>
         </w:rPr>
-        <w:t xml:space="preserve"> his primary education at </w:t>
-      </w:r>
-      <w:proofErr w:type="spellStart"/>
-      <w:r>
-        <w:rPr>
-          <w:rFonts w:ascii="Arial" w:hAnsi="Arial" w:cs="Arial"/>
-        </w:rPr>
-        <w:t>Tadlac</w:t>
-      </w:r>
-      <w:proofErr w:type="spellEnd"/>
-      <w:r>
-        <w:rPr>
-          <w:rFonts w:ascii="Arial" w:hAnsi="Arial" w:cs="Arial"/>
-        </w:rPr>
-        <w:t xml:space="preserve"> Elementary School, Los </w:t>
-      </w:r>
-      <w:proofErr w:type="spellStart"/>
-      <w:r>
-        <w:rPr>
-          <w:rFonts w:ascii="Arial" w:hAnsi="Arial" w:cs="Arial"/>
-        </w:rPr>
-        <w:t>Banos</w:t>
-      </w:r>
-      <w:proofErr w:type="spellEnd"/>
-      <w:r>
-        <w:rPr>
-          <w:rFonts w:ascii="Arial" w:hAnsi="Arial" w:cs="Arial"/>
-        </w:rPr>
-        <w:t xml:space="preserve">, Laguna </w:t>
+        <w:t xml:space="preserve"> his primary education at Tadlac Elementary School, Los Banos, Laguna </w:t>
       </w:r>
       <w:r>
         <w:rPr>
@@ -2417,49 +2181,7 @@
         <w:rPr>
           <w:rFonts w:ascii="Arial" w:hAnsi="Arial" w:cs="Arial"/>
         </w:rPr>
-        <w:t xml:space="preserve">secondary education at </w:t>
-      </w:r>
-      <w:proofErr w:type="spellStart"/>
-      <w:r>
-        <w:rPr>
-          <w:rFonts w:ascii="Arial" w:hAnsi="Arial" w:cs="Arial"/>
-        </w:rPr>
-        <w:t>Batong</w:t>
-      </w:r>
-      <w:proofErr w:type="spellEnd"/>
-      <w:r>
-        <w:rPr>
-          <w:rFonts w:ascii="Arial" w:hAnsi="Arial" w:cs="Arial"/>
-        </w:rPr>
-        <w:t xml:space="preserve"> </w:t>
-      </w:r>
-      <w:proofErr w:type="spellStart"/>
-      <w:r>
-        <w:rPr>
-          <w:rFonts w:ascii="Arial" w:hAnsi="Arial" w:cs="Arial"/>
-        </w:rPr>
-        <w:t>Malake</w:t>
-      </w:r>
-      <w:proofErr w:type="spellEnd"/>
-      <w:r>
-        <w:rPr>
-          <w:rFonts w:ascii="Arial" w:hAnsi="Arial" w:cs="Arial"/>
-        </w:rPr>
-        <w:t xml:space="preserve"> National High School, Los </w:t>
-      </w:r>
-      <w:proofErr w:type="spellStart"/>
-      <w:r>
-        <w:rPr>
-          <w:rFonts w:ascii="Arial" w:hAnsi="Arial" w:cs="Arial"/>
-        </w:rPr>
-        <w:t>Banos</w:t>
-      </w:r>
-      <w:proofErr w:type="spellEnd"/>
-      <w:r>
-        <w:rPr>
-          <w:rFonts w:ascii="Arial" w:hAnsi="Arial" w:cs="Arial"/>
-        </w:rPr>
-        <w:t>, Laguna</w:t>
+        <w:t>secondary education at Batong Malake National High School, Los Banos, Laguna</w:t>
       </w:r>
       <w:r>
         <w:rPr>
@@ -2847,49 +2569,7 @@
         <w:rPr>
           <w:rFonts w:ascii="Arial" w:hAnsi="Arial" w:cs="Arial"/>
         </w:rPr>
-        <w:t xml:space="preserve"> Ms. Merry </w:t>
-      </w:r>
-      <w:proofErr w:type="spellStart"/>
-      <w:r>
-        <w:rPr>
-          <w:rFonts w:ascii="Arial" w:hAnsi="Arial" w:cs="Arial"/>
-        </w:rPr>
-        <w:t>Rosamhea</w:t>
-      </w:r>
-      <w:proofErr w:type="spellEnd"/>
-      <w:r>
-        <w:rPr>
-          <w:rFonts w:ascii="Arial" w:hAnsi="Arial" w:cs="Arial"/>
-        </w:rPr>
-        <w:t xml:space="preserve"> </w:t>
-      </w:r>
-      <w:proofErr w:type="spellStart"/>
-      <w:r>
-        <w:rPr>
-          <w:rFonts w:ascii="Arial" w:hAnsi="Arial" w:cs="Arial"/>
-        </w:rPr>
-        <w:t>Estomo</w:t>
-      </w:r>
-      <w:proofErr w:type="spellEnd"/>
-      <w:r>
-        <w:rPr>
-          <w:rFonts w:ascii="Arial" w:hAnsi="Arial" w:cs="Arial"/>
-        </w:rPr>
-        <w:t xml:space="preserve"> </w:t>
-      </w:r>
-      <w:proofErr w:type="spellStart"/>
-      <w:r>
-        <w:rPr>
-          <w:rFonts w:ascii="Arial" w:hAnsi="Arial" w:cs="Arial"/>
-        </w:rPr>
-        <w:t>Punay</w:t>
-      </w:r>
-      <w:proofErr w:type="spellEnd"/>
-      <w:r>
-        <w:rPr>
-          <w:rFonts w:ascii="Arial" w:hAnsi="Arial" w:cs="Arial"/>
-        </w:rPr>
-        <w:t xml:space="preserve"> </w:t>
+        <w:t xml:space="preserve"> Ms. Merry Rosamhea Estomo Punay </w:t>
       </w:r>
       <w:r>
         <w:rPr>
@@ -2907,44 +2587,8 @@
         <w:rPr>
           <w:rFonts w:ascii="Arial" w:hAnsi="Arial" w:cs="Arial"/>
         </w:rPr>
-        <w:t xml:space="preserve">Elliana </w:t>
-      </w:r>
-      <w:proofErr w:type="spellStart"/>
-      <w:r>
-        <w:rPr>
-          <w:rFonts w:ascii="Arial" w:hAnsi="Arial" w:cs="Arial"/>
-        </w:rPr>
-        <w:t>Kelisha</w:t>
-      </w:r>
-      <w:proofErr w:type="spellEnd"/>
-      <w:r>
-        <w:rPr>
-          <w:rFonts w:ascii="Arial" w:hAnsi="Arial" w:cs="Arial"/>
-        </w:rPr>
-        <w:t xml:space="preserve"> </w:t>
-      </w:r>
-      <w:proofErr w:type="spellStart"/>
-      <w:r>
-        <w:rPr>
-          <w:rFonts w:ascii="Arial" w:hAnsi="Arial" w:cs="Arial"/>
-        </w:rPr>
-        <w:t>Estomo</w:t>
-      </w:r>
-      <w:proofErr w:type="spellEnd"/>
-      <w:r>
-        <w:rPr>
-          <w:rFonts w:ascii="Arial" w:hAnsi="Arial" w:cs="Arial"/>
-        </w:rPr>
-        <w:t xml:space="preserve"> </w:t>
-      </w:r>
-      <w:proofErr w:type="spellStart"/>
-      <w:r>
-        <w:rPr>
-          <w:rFonts w:ascii="Arial" w:hAnsi="Arial" w:cs="Arial"/>
-        </w:rPr>
-        <w:t>Punay</w:t>
-      </w:r>
-      <w:proofErr w:type="spellEnd"/>
+        <w:t>Elliana Kelisha Estomo Punay</w:t>
+      </w:r>
       <w:r>
         <w:rPr>
           <w:rFonts w:ascii="Arial" w:hAnsi="Arial" w:cs="Arial"/>
@@ -4058,23 +3702,13 @@
         </w:rPr>
         <w:t xml:space="preserve"> </w:t>
       </w:r>
-      <w:proofErr w:type="spellStart"/>
       <w:r>
         <w:rPr>
           <w:rFonts w:ascii="Arial" w:hAnsi="Arial" w:cs="Arial"/>
           <w:spacing w:val="-7"/>
           <w:w w:val="105"/>
         </w:rPr>
-        <w:t>Perey</w:t>
-      </w:r>
-      <w:proofErr w:type="spellEnd"/>
-      <w:r>
-        <w:rPr>
-          <w:rFonts w:ascii="Arial" w:hAnsi="Arial" w:cs="Arial"/>
-          <w:spacing w:val="-7"/>
-          <w:w w:val="105"/>
-        </w:rPr>
-        <w:t>,</w:t>
+        <w:t>Perey,</w:t>
       </w:r>
       <w:r>
         <w:rPr>
@@ -4341,23 +3975,7 @@
           <w:rFonts w:ascii="Arial" w:hAnsi="Arial" w:cs="Arial"/>
           <w:w w:val="105"/>
         </w:rPr>
-        <w:t xml:space="preserve">Marlon R. </w:t>
-      </w:r>
-      <w:proofErr w:type="spellStart"/>
-      <w:r>
-        <w:rPr>
-          <w:rFonts w:ascii="Arial" w:hAnsi="Arial" w:cs="Arial"/>
-          <w:w w:val="105"/>
-        </w:rPr>
-        <w:t>Pereña</w:t>
-      </w:r>
-      <w:proofErr w:type="spellEnd"/>
-      <w:r>
-        <w:rPr>
-          <w:rFonts w:ascii="Arial" w:hAnsi="Arial" w:cs="Arial"/>
-          <w:w w:val="105"/>
-        </w:rPr>
-        <w:t>, chairperson</w:t>
+        <w:t>Marlon R. Pereña, chairperson</w:t>
       </w:r>
       <w:r>
         <w:rPr>
@@ -4428,21 +4046,7 @@
         <w:rPr>
           <w:rFonts w:ascii="Arial" w:hAnsi="Arial" w:cs="Arial"/>
         </w:rPr>
-        <w:t xml:space="preserve">Dr. Edwin R. </w:t>
-      </w:r>
-      <w:proofErr w:type="spellStart"/>
-      <w:r>
-        <w:rPr>
-          <w:rFonts w:ascii="Arial" w:hAnsi="Arial" w:cs="Arial"/>
-        </w:rPr>
-        <w:t>Arboleda</w:t>
-      </w:r>
-      <w:proofErr w:type="spellEnd"/>
-      <w:r>
-        <w:rPr>
-          <w:rFonts w:ascii="Arial" w:hAnsi="Arial" w:cs="Arial"/>
-        </w:rPr>
-        <w:t>, college research coordinator, for</w:t>
+        <w:t>Dr. Edwin R. Arboleda, college research coordinator, for</w:t>
       </w:r>
       <w:r>
         <w:rPr>
@@ -4519,21 +4123,7 @@
         <w:rPr>
           <w:rFonts w:ascii="Arial" w:hAnsi="Arial" w:cs="Arial"/>
         </w:rPr>
-        <w:t xml:space="preserve">To the Lim-it family, Bobby, Rosie, </w:t>
-      </w:r>
-      <w:proofErr w:type="spellStart"/>
-      <w:r>
-        <w:rPr>
-          <w:rFonts w:ascii="Arial" w:hAnsi="Arial" w:cs="Arial"/>
-        </w:rPr>
-        <w:t>Ralyn</w:t>
-      </w:r>
-      <w:proofErr w:type="spellEnd"/>
-      <w:r>
-        <w:rPr>
-          <w:rFonts w:ascii="Arial" w:hAnsi="Arial" w:cs="Arial"/>
-        </w:rPr>
-        <w:t>, Angela, and Byron, for their endless love, sacrifices, and support.</w:t>
+        <w:t>To the Lim-it family, Bobby, Rosie, Ralyn, Angela, and Byron, for their endless love, sacrifices, and support.</w:t>
       </w:r>
       <w:r>
         <w:rPr>
@@ -4751,33 +4341,15 @@
           <w:rFonts w:ascii="Arial" w:hAnsi="Arial" w:cs="Arial"/>
           <w:w w:val="105"/>
         </w:rPr>
-        <w:t xml:space="preserve">To the </w:t>
-      </w:r>
-      <w:proofErr w:type="spellStart"/>
-      <w:r>
-        <w:rPr>
-          <w:rFonts w:ascii="Arial" w:hAnsi="Arial" w:cs="Arial"/>
-          <w:w w:val="105"/>
-        </w:rPr>
-        <w:t>Punay</w:t>
-      </w:r>
-      <w:proofErr w:type="spellEnd"/>
-      <w:r>
-        <w:rPr>
-          <w:rFonts w:ascii="Arial" w:hAnsi="Arial" w:cs="Arial"/>
-          <w:w w:val="105"/>
-        </w:rPr>
-        <w:t xml:space="preserve"> and </w:t>
-      </w:r>
-      <w:proofErr w:type="spellStart"/>
-      <w:r>
-        <w:rPr>
-          <w:rFonts w:ascii="Arial" w:hAnsi="Arial" w:cs="Arial"/>
-          <w:w w:val="105"/>
-        </w:rPr>
-        <w:t>Estomo</w:t>
-      </w:r>
-      <w:proofErr w:type="spellEnd"/>
+        <w:t>To the Punay</w:t>
+      </w:r>
+      <w:r>
+        <w:rPr>
+          <w:rFonts w:ascii="Arial" w:hAnsi="Arial" w:cs="Arial"/>
+          <w:w w:val="105"/>
+        </w:rPr>
+        <w:t xml:space="preserve"> and Estomo</w:t>
+      </w:r>
       <w:r>
         <w:rPr>
           <w:rFonts w:ascii="Arial" w:hAnsi="Arial" w:cs="Arial"/>
@@ -4790,39 +4362,7 @@
           <w:rFonts w:ascii="Arial" w:hAnsi="Arial" w:cs="Arial"/>
           <w:w w:val="105"/>
         </w:rPr>
-        <w:t xml:space="preserve">, Merry </w:t>
-      </w:r>
-      <w:proofErr w:type="spellStart"/>
-      <w:r>
-        <w:rPr>
-          <w:rFonts w:ascii="Arial" w:hAnsi="Arial" w:cs="Arial"/>
-          <w:w w:val="105"/>
-        </w:rPr>
-        <w:t>Rosamhea</w:t>
-      </w:r>
-      <w:proofErr w:type="spellEnd"/>
-      <w:r>
-        <w:rPr>
-          <w:rFonts w:ascii="Arial" w:hAnsi="Arial" w:cs="Arial"/>
-          <w:w w:val="105"/>
-        </w:rPr>
-        <w:t xml:space="preserve">, Elliana </w:t>
-      </w:r>
-      <w:proofErr w:type="spellStart"/>
-      <w:r>
-        <w:rPr>
-          <w:rFonts w:ascii="Arial" w:hAnsi="Arial" w:cs="Arial"/>
-          <w:w w:val="105"/>
-        </w:rPr>
-        <w:t>Kelisha</w:t>
-      </w:r>
-      <w:proofErr w:type="spellEnd"/>
-      <w:r>
-        <w:rPr>
-          <w:rFonts w:ascii="Arial" w:hAnsi="Arial" w:cs="Arial"/>
-          <w:w w:val="105"/>
-        </w:rPr>
-        <w:t xml:space="preserve">, Loida, </w:t>
+        <w:t xml:space="preserve">, Merry Rosamhea, Elliana Kelisha, Loida, </w:t>
       </w:r>
       <w:r>
         <w:rPr>
@@ -4830,14 +4370,7 @@
           <w:w w:val="105"/>
         </w:rPr>
         <w:lastRenderedPageBreak/>
-        <w:t xml:space="preserve">Michael, Jaime, and Rose, </w:t>
-      </w:r>
-      <w:r>
-        <w:rPr>
-          <w:rFonts w:ascii="Arial" w:hAnsi="Arial" w:cs="Arial"/>
-          <w:w w:val="105"/>
-        </w:rPr>
-        <w:t>for their love and support, our source of strength and hope in continuing every day.</w:t>
+        <w:t>Michael, Jaime, and Rose, for their love and support, our source of strength and hope in continuing every day.</w:t>
       </w:r>
     </w:p>
     <w:p>
@@ -4872,7 +4405,6 @@
         </w:rPr>
         <w:t xml:space="preserve">the people and fellow programmers in the </w:t>
       </w:r>
-      <w:proofErr w:type="spellStart"/>
       <w:r>
         <w:rPr>
           <w:rFonts w:ascii="Arial" w:hAnsi="Arial" w:cs="Arial"/>
@@ -4881,7 +4413,6 @@
         </w:rPr>
         <w:t>Löve</w:t>
       </w:r>
-      <w:proofErr w:type="spellEnd"/>
       <w:r>
         <w:rPr>
           <w:rFonts w:ascii="Arial" w:hAnsi="Arial" w:cs="Arial"/>
@@ -5731,21 +5262,7 @@
         <w:rPr>
           <w:rFonts w:ascii="Arial" w:hAnsi="Arial" w:cs="Arial"/>
         </w:rPr>
-        <w:t xml:space="preserve">The software is composed of seven modules which are the input/output, visual nodes, </w:t>
-      </w:r>
-      <w:proofErr w:type="spellStart"/>
-      <w:r>
-        <w:rPr>
-          <w:rFonts w:ascii="Arial" w:hAnsi="Arial" w:cs="Arial"/>
-        </w:rPr>
-        <w:t>transpiler</w:t>
-      </w:r>
-      <w:proofErr w:type="spellEnd"/>
-      <w:r>
-        <w:rPr>
-          <w:rFonts w:ascii="Arial" w:hAnsi="Arial" w:cs="Arial"/>
-        </w:rPr>
-        <w:t>, filesystem, simulation, debug, and assessment modules.</w:t>
+        <w:t>The software is composed of seven modules which are the input/output, visual nodes, transpiler, filesystem, simulation, debug, and assessment modules.</w:t>
       </w:r>
       <w:r>
         <w:rPr>
@@ -5805,49 +5322,7 @@
         <w:rPr>
           <w:rFonts w:ascii="Arial" w:hAnsi="Arial" w:cs="Arial"/>
         </w:rPr>
-        <w:t xml:space="preserve"> The software was developed using the C++ programming language; GLFW and OpenGL as renderers; </w:t>
-      </w:r>
-      <w:proofErr w:type="spellStart"/>
-      <w:r>
-        <w:rPr>
-          <w:rFonts w:ascii="Arial" w:hAnsi="Arial" w:cs="Arial"/>
-        </w:rPr>
-        <w:t>DearImGui</w:t>
-      </w:r>
-      <w:proofErr w:type="spellEnd"/>
-      <w:r>
-        <w:rPr>
-          <w:rFonts w:ascii="Arial" w:hAnsi="Arial" w:cs="Arial"/>
-        </w:rPr>
-        <w:t xml:space="preserve"> and </w:t>
-      </w:r>
-      <w:proofErr w:type="spellStart"/>
-      <w:r>
-        <w:rPr>
-          <w:rFonts w:ascii="Arial" w:hAnsi="Arial" w:cs="Arial"/>
-        </w:rPr>
-        <w:t>ImNodes</w:t>
-      </w:r>
-      <w:proofErr w:type="spellEnd"/>
-      <w:r>
-        <w:rPr>
-          <w:rFonts w:ascii="Arial" w:hAnsi="Arial" w:cs="Arial"/>
-        </w:rPr>
-        <w:t xml:space="preserve"> for graphical user interface; </w:t>
-      </w:r>
-      <w:proofErr w:type="spellStart"/>
-      <w:r>
-        <w:rPr>
-          <w:rFonts w:ascii="Arial" w:hAnsi="Arial" w:cs="Arial"/>
-        </w:rPr>
-        <w:t>TinyC</w:t>
-      </w:r>
-      <w:proofErr w:type="spellEnd"/>
-      <w:r>
-        <w:rPr>
-          <w:rFonts w:ascii="Arial" w:hAnsi="Arial" w:cs="Arial"/>
-        </w:rPr>
-        <w:t xml:space="preserve"> Compiler for compiling and running </w:t>
+        <w:t xml:space="preserve"> The software was developed using the C++ programming language; GLFW and OpenGL as renderers; DearImGui and ImNodes for graphical user interface; TinyC Compiler for compiling and running </w:t>
       </w:r>
       <w:r>
         <w:rPr>
@@ -11705,21 +11180,12 @@
               </w:rPr>
               <w:t xml:space="preserve"> </w:t>
             </w:r>
-            <w:proofErr w:type="spellStart"/>
-            <w:r>
-              <w:rPr>
-                <w:rFonts w:ascii="Arial" w:hAnsi="Arial" w:cs="Arial"/>
-                <w:w w:val="105"/>
-              </w:rPr>
-              <w:t>CodeNect</w:t>
-            </w:r>
-            <w:proofErr w:type="spellEnd"/>
-            <w:r>
-              <w:rPr>
-                <w:rFonts w:ascii="Arial" w:hAnsi="Arial" w:cs="Arial"/>
-                <w:w w:val="105"/>
-              </w:rPr>
-              <w:t>:</w:t>
+            <w:r>
+              <w:rPr>
+                <w:rFonts w:ascii="Arial" w:hAnsi="Arial" w:cs="Arial"/>
+                <w:w w:val="105"/>
+              </w:rPr>
+              <w:t>CodeNect:</w:t>
             </w:r>
             <w:r>
               <w:rPr>
@@ -12016,7 +11482,6 @@
               </w:rPr>
               <w:t xml:space="preserve"> </w:t>
             </w:r>
-            <w:proofErr w:type="spellStart"/>
             <w:r>
               <w:rPr>
                 <w:rFonts w:ascii="Arial" w:hAnsi="Arial" w:cs="Arial"/>
@@ -12024,7 +11489,6 @@
               </w:rPr>
               <w:t>CodeNect</w:t>
             </w:r>
-            <w:proofErr w:type="spellEnd"/>
           </w:p>
         </w:tc>
         <w:tc>
@@ -12177,7 +11641,6 @@
               </w:rPr>
               <w:t xml:space="preserve"> </w:t>
             </w:r>
-            <w:proofErr w:type="spellStart"/>
             <w:r>
               <w:rPr>
                 <w:rFonts w:ascii="Arial" w:hAnsi="Arial" w:cs="Arial"/>
@@ -12185,7 +11648,6 @@
               </w:rPr>
               <w:t>CodeNect</w:t>
             </w:r>
-            <w:proofErr w:type="spellEnd"/>
           </w:p>
         </w:tc>
         <w:tc>
@@ -12339,7 +11801,6 @@
               </w:rPr>
               <w:t xml:space="preserve"> </w:t>
             </w:r>
-            <w:proofErr w:type="spellStart"/>
             <w:r>
               <w:rPr>
                 <w:rFonts w:ascii="Arial" w:hAnsi="Arial" w:cs="Arial"/>
@@ -12347,7 +11808,6 @@
               </w:rPr>
               <w:t>CodeNect</w:t>
             </w:r>
-            <w:proofErr w:type="spellEnd"/>
           </w:p>
         </w:tc>
         <w:tc>
@@ -12455,7 +11915,6 @@
               </w:rPr>
               <w:t xml:space="preserve"> </w:t>
             </w:r>
-            <w:proofErr w:type="spellStart"/>
             <w:r>
               <w:rPr>
                 <w:rFonts w:ascii="Arial" w:hAnsi="Arial" w:cs="Arial"/>
@@ -12463,7 +11922,6 @@
               </w:rPr>
               <w:t>CodeNect</w:t>
             </w:r>
-            <w:proofErr w:type="spellEnd"/>
           </w:p>
         </w:tc>
         <w:tc>
@@ -12617,7 +12075,6 @@
               </w:rPr>
               <w:t xml:space="preserve"> </w:t>
             </w:r>
-            <w:proofErr w:type="spellStart"/>
             <w:r>
               <w:rPr>
                 <w:rFonts w:ascii="Arial" w:hAnsi="Arial" w:cs="Arial"/>
@@ -12625,7 +12082,6 @@
               </w:rPr>
               <w:t>CodeNect</w:t>
             </w:r>
-            <w:proofErr w:type="spellEnd"/>
           </w:p>
         </w:tc>
         <w:tc>
@@ -12778,7 +12234,6 @@
               </w:rPr>
               <w:t xml:space="preserve"> </w:t>
             </w:r>
-            <w:proofErr w:type="spellStart"/>
             <w:r>
               <w:rPr>
                 <w:rFonts w:ascii="Arial" w:hAnsi="Arial" w:cs="Arial"/>
@@ -12786,7 +12241,6 @@
               </w:rPr>
               <w:t>CodeNect</w:t>
             </w:r>
-            <w:proofErr w:type="spellEnd"/>
           </w:p>
         </w:tc>
         <w:tc>
@@ -12969,7 +12423,6 @@
               </w:rPr>
               <w:t xml:space="preserve"> </w:t>
             </w:r>
-            <w:proofErr w:type="spellStart"/>
             <w:r>
               <w:rPr>
                 <w:rFonts w:ascii="Arial" w:hAnsi="Arial" w:cs="Arial"/>
@@ -12984,7 +12437,6 @@
               </w:rPr>
               <w:t>t</w:t>
             </w:r>
-            <w:proofErr w:type="spellEnd"/>
           </w:p>
         </w:tc>
         <w:tc>
@@ -13066,16 +12518,8 @@
               <w:rPr>
                 <w:rFonts w:ascii="Arial" w:hAnsi="Arial" w:cs="Arial"/>
               </w:rPr>
-              <w:t xml:space="preserve">Screenshot of node creation sample in </w:t>
-            </w:r>
-            <w:proofErr w:type="spellStart"/>
-            <w:r>
-              <w:rPr>
-                <w:rFonts w:ascii="Arial" w:hAnsi="Arial" w:cs="Arial"/>
-              </w:rPr>
-              <w:t>CodeNect</w:t>
-            </w:r>
-            <w:proofErr w:type="spellEnd"/>
+              <w:t>Screenshot of node creation sample in CodeNect</w:t>
+            </w:r>
           </w:p>
         </w:tc>
         <w:tc>
@@ -13156,16 +12600,8 @@
               <w:rPr>
                 <w:rFonts w:ascii="Arial" w:hAnsi="Arial" w:cs="Arial"/>
               </w:rPr>
-              <w:t xml:space="preserve">Screenshot of warning notification in </w:t>
-            </w:r>
-            <w:proofErr w:type="spellStart"/>
-            <w:r>
-              <w:rPr>
-                <w:rFonts w:ascii="Arial" w:hAnsi="Arial" w:cs="Arial"/>
-              </w:rPr>
-              <w:t>CodeNect</w:t>
-            </w:r>
-            <w:proofErr w:type="spellEnd"/>
+              <w:t>Screenshot of warning notification in CodeNect</w:t>
+            </w:r>
           </w:p>
         </w:tc>
         <w:tc>
@@ -13317,7 +12753,6 @@
               </w:rPr>
               <w:t xml:space="preserve"> </w:t>
             </w:r>
-            <w:proofErr w:type="spellStart"/>
             <w:r>
               <w:rPr>
                 <w:rFonts w:ascii="Arial" w:hAnsi="Arial" w:cs="Arial"/>
@@ -13325,7 +12760,6 @@
               </w:rPr>
               <w:t>CodeNect</w:t>
             </w:r>
-            <w:proofErr w:type="spellEnd"/>
           </w:p>
         </w:tc>
         <w:tc>
@@ -13493,7 +12927,6 @@
               </w:rPr>
               <w:t xml:space="preserve"> </w:t>
             </w:r>
-            <w:proofErr w:type="spellStart"/>
             <w:r>
               <w:rPr>
                 <w:rFonts w:ascii="Arial" w:hAnsi="Arial" w:cs="Arial"/>
@@ -13501,7 +12934,6 @@
               </w:rPr>
               <w:t>CodeNect</w:t>
             </w:r>
-            <w:proofErr w:type="spellEnd"/>
           </w:p>
         </w:tc>
         <w:tc>
@@ -13670,7 +13102,6 @@
               </w:rPr>
               <w:t xml:space="preserve"> </w:t>
             </w:r>
-            <w:proofErr w:type="spellStart"/>
             <w:r>
               <w:rPr>
                 <w:rFonts w:ascii="Arial" w:hAnsi="Arial" w:cs="Arial"/>
@@ -13678,7 +13109,6 @@
               </w:rPr>
               <w:t>CodeNect</w:t>
             </w:r>
-            <w:proofErr w:type="spellEnd"/>
           </w:p>
         </w:tc>
         <w:tc>
@@ -13763,23 +13193,13 @@
               </w:rPr>
               <w:t xml:space="preserve">Screenshot of </w:t>
             </w:r>
-            <w:proofErr w:type="spellStart"/>
             <w:r>
               <w:rPr>
                 <w:rFonts w:ascii="Arial" w:hAnsi="Arial" w:cs="Arial"/>
                 <w:spacing w:val="-3"/>
                 <w:w w:val="105"/>
               </w:rPr>
-              <w:t>transpiled</w:t>
-            </w:r>
-            <w:proofErr w:type="spellEnd"/>
-            <w:r>
-              <w:rPr>
-                <w:rFonts w:ascii="Arial" w:hAnsi="Arial" w:cs="Arial"/>
-                <w:spacing w:val="-3"/>
-                <w:w w:val="105"/>
-              </w:rPr>
-              <w:t xml:space="preserve"> </w:t>
+              <w:t xml:space="preserve">transpiled </w:t>
             </w:r>
             <w:r>
               <w:rPr>
@@ -13941,7 +13361,6 @@
               </w:rPr>
               <w:t xml:space="preserve"> </w:t>
             </w:r>
-            <w:proofErr w:type="spellStart"/>
             <w:r>
               <w:rPr>
                 <w:rFonts w:ascii="Arial" w:hAnsi="Arial" w:cs="Arial"/>
@@ -13950,7 +13369,6 @@
               </w:rPr>
               <w:t>transpiled</w:t>
             </w:r>
-            <w:proofErr w:type="spellEnd"/>
             <w:r>
               <w:rPr>
                 <w:rFonts w:ascii="Arial" w:hAnsi="Arial" w:cs="Arial"/>
@@ -14103,7 +13521,6 @@
               </w:rPr>
               <w:t xml:space="preserve"> </w:t>
             </w:r>
-            <w:proofErr w:type="spellStart"/>
             <w:r>
               <w:rPr>
                 <w:rFonts w:ascii="Arial" w:hAnsi="Arial" w:cs="Arial"/>
@@ -14111,7 +13528,6 @@
               </w:rPr>
               <w:t>CodeNect</w:t>
             </w:r>
-            <w:proofErr w:type="spellEnd"/>
           </w:p>
         </w:tc>
         <w:tc>
@@ -14210,7 +13626,6 @@
               </w:rPr>
               <w:t xml:space="preserve"> </w:t>
             </w:r>
-            <w:proofErr w:type="spellStart"/>
             <w:r>
               <w:rPr>
                 <w:rFonts w:ascii="Arial" w:hAnsi="Arial" w:cs="Arial"/>
@@ -14218,7 +13633,6 @@
               </w:rPr>
               <w:t>CodeNect</w:t>
             </w:r>
-            <w:proofErr w:type="spellEnd"/>
           </w:p>
         </w:tc>
         <w:tc>
@@ -14371,7 +13785,6 @@
               </w:rPr>
               <w:t xml:space="preserve"> </w:t>
             </w:r>
-            <w:proofErr w:type="spellStart"/>
             <w:r>
               <w:rPr>
                 <w:rFonts w:ascii="Arial" w:hAnsi="Arial" w:cs="Arial"/>
@@ -14379,7 +13792,6 @@
               </w:rPr>
               <w:t>CodeNect</w:t>
             </w:r>
-            <w:proofErr w:type="spellEnd"/>
           </w:p>
         </w:tc>
         <w:tc>
@@ -14517,7 +13929,6 @@
               </w:rPr>
               <w:t xml:space="preserve"> </w:t>
             </w:r>
-            <w:proofErr w:type="spellStart"/>
             <w:r>
               <w:rPr>
                 <w:rFonts w:ascii="Arial" w:hAnsi="Arial" w:cs="Arial"/>
@@ -14525,7 +13936,6 @@
               </w:rPr>
               <w:t>CodeNect</w:t>
             </w:r>
-            <w:proofErr w:type="spellEnd"/>
           </w:p>
         </w:tc>
         <w:tc>
@@ -14678,7 +14088,6 @@
               </w:rPr>
               <w:t xml:space="preserve"> </w:t>
             </w:r>
-            <w:proofErr w:type="spellStart"/>
             <w:r>
               <w:rPr>
                 <w:rFonts w:ascii="Arial" w:hAnsi="Arial" w:cs="Arial"/>
@@ -14686,7 +14095,6 @@
               </w:rPr>
               <w:t>CodeNect</w:t>
             </w:r>
-            <w:proofErr w:type="spellEnd"/>
           </w:p>
         </w:tc>
         <w:tc>
@@ -14860,7 +14268,6 @@
               </w:rPr>
               <w:t xml:space="preserve"> </w:t>
             </w:r>
-            <w:proofErr w:type="spellStart"/>
             <w:r>
               <w:rPr>
                 <w:rFonts w:ascii="Arial" w:hAnsi="Arial" w:cs="Arial"/>
@@ -14868,7 +14275,6 @@
               </w:rPr>
               <w:t>CodeNect</w:t>
             </w:r>
-            <w:proofErr w:type="spellEnd"/>
           </w:p>
         </w:tc>
         <w:tc>
@@ -15021,7 +14427,6 @@
               </w:rPr>
               <w:t xml:space="preserve"> </w:t>
             </w:r>
-            <w:proofErr w:type="spellStart"/>
             <w:r>
               <w:rPr>
                 <w:rFonts w:ascii="Arial" w:hAnsi="Arial" w:cs="Arial"/>
@@ -15029,7 +14434,6 @@
               </w:rPr>
               <w:t>CodeNect</w:t>
             </w:r>
-            <w:proofErr w:type="spellEnd"/>
           </w:p>
         </w:tc>
         <w:tc>
@@ -15181,7 +14585,6 @@
               </w:rPr>
               <w:t xml:space="preserve"> </w:t>
             </w:r>
-            <w:proofErr w:type="spellStart"/>
             <w:r>
               <w:rPr>
                 <w:rFonts w:ascii="Arial" w:hAnsi="Arial" w:cs="Arial"/>
@@ -15189,7 +14592,6 @@
               </w:rPr>
               <w:t>CodeNect</w:t>
             </w:r>
-            <w:proofErr w:type="spellEnd"/>
           </w:p>
         </w:tc>
         <w:tc>
@@ -15363,7 +14765,6 @@
               </w:rPr>
               <w:t xml:space="preserve"> </w:t>
             </w:r>
-            <w:proofErr w:type="spellStart"/>
             <w:r>
               <w:rPr>
                 <w:rFonts w:ascii="Arial" w:hAnsi="Arial" w:cs="Arial"/>
@@ -15371,7 +14772,6 @@
               </w:rPr>
               <w:t>CodeNect</w:t>
             </w:r>
-            <w:proofErr w:type="spellEnd"/>
           </w:p>
         </w:tc>
         <w:tc>
@@ -15524,7 +14924,6 @@
               </w:rPr>
               <w:t xml:space="preserve"> </w:t>
             </w:r>
-            <w:proofErr w:type="spellStart"/>
             <w:r>
               <w:rPr>
                 <w:rFonts w:ascii="Arial" w:hAnsi="Arial" w:cs="Arial"/>
@@ -15532,7 +14931,6 @@
               </w:rPr>
               <w:t>CodeNect</w:t>
             </w:r>
-            <w:proofErr w:type="spellEnd"/>
           </w:p>
         </w:tc>
         <w:tc>
@@ -15715,7 +15113,6 @@
               </w:rPr>
               <w:t xml:space="preserve"> </w:t>
             </w:r>
-            <w:proofErr w:type="spellStart"/>
             <w:r>
               <w:rPr>
                 <w:rFonts w:ascii="Arial" w:hAnsi="Arial" w:cs="Arial"/>
@@ -15723,7 +15120,6 @@
               </w:rPr>
               <w:t>CodeNect</w:t>
             </w:r>
-            <w:proofErr w:type="spellEnd"/>
           </w:p>
         </w:tc>
         <w:tc>
@@ -21523,17 +20919,8 @@
                 <w:rFonts w:ascii="Arial" w:hAnsi="Arial" w:cs="Arial"/>
                 <w:w w:val="105"/>
               </w:rPr>
-              <w:t xml:space="preserve">Gantt chart for the development of </w:t>
-            </w:r>
-            <w:proofErr w:type="spellStart"/>
-            <w:r>
-              <w:rPr>
-                <w:rFonts w:ascii="Arial" w:hAnsi="Arial" w:cs="Arial"/>
-                <w:w w:val="105"/>
-              </w:rPr>
-              <w:t>CodeNect</w:t>
-            </w:r>
-            <w:proofErr w:type="spellEnd"/>
+              <w:t>Gantt chart for the development of CodeNect</w:t>
+            </w:r>
           </w:p>
         </w:tc>
         <w:tc>
@@ -21715,17 +21102,8 @@
                 <w:rFonts w:ascii="Arial" w:hAnsi="Arial" w:cs="Arial"/>
                 <w:w w:val="105"/>
               </w:rPr>
-              <w:t xml:space="preserve">Context diagram of </w:t>
-            </w:r>
-            <w:proofErr w:type="spellStart"/>
-            <w:r>
-              <w:rPr>
-                <w:rFonts w:ascii="Arial" w:hAnsi="Arial" w:cs="Arial"/>
-                <w:w w:val="105"/>
-              </w:rPr>
-              <w:t>CodeNect</w:t>
-            </w:r>
-            <w:proofErr w:type="spellEnd"/>
+              <w:t>Context diagram of CodeNect</w:t>
+            </w:r>
           </w:p>
         </w:tc>
         <w:tc>
@@ -21849,21 +21227,12 @@
               </w:rPr>
               <w:t xml:space="preserve"> </w:t>
             </w:r>
-            <w:proofErr w:type="spellStart"/>
-            <w:r>
-              <w:rPr>
-                <w:rFonts w:ascii="Arial" w:hAnsi="Arial" w:cs="Arial"/>
-                <w:w w:val="105"/>
-              </w:rPr>
-              <w:t>CodeNect</w:t>
-            </w:r>
-            <w:proofErr w:type="spellEnd"/>
-            <w:r>
-              <w:rPr>
-                <w:rFonts w:ascii="Arial" w:hAnsi="Arial" w:cs="Arial"/>
-                <w:w w:val="105"/>
-              </w:rPr>
-              <w:t>:</w:t>
+            <w:r>
+              <w:rPr>
+                <w:rFonts w:ascii="Arial" w:hAnsi="Arial" w:cs="Arial"/>
+                <w:w w:val="105"/>
+              </w:rPr>
+              <w:t>CodeNect:</w:t>
             </w:r>
             <w:r>
               <w:rPr>
@@ -22760,6 +22129,12 @@
                 <w:rFonts w:ascii="Arial" w:eastAsia="Arial" w:hAnsi="Arial" w:cs="Arial"/>
               </w:rPr>
             </w:pPr>
+            <w:r>
+              <w:rPr>
+                <w:rFonts w:ascii="Arial" w:eastAsia="Arial" w:hAnsi="Arial" w:cs="Arial"/>
+              </w:rPr>
+              <w:t>103</w:t>
+            </w:r>
           </w:p>
         </w:tc>
       </w:tr>
@@ -22836,6 +22211,12 @@
                 <w:rFonts w:ascii="Arial" w:eastAsia="Arial" w:hAnsi="Arial" w:cs="Arial"/>
               </w:rPr>
             </w:pPr>
+            <w:r>
+              <w:rPr>
+                <w:rFonts w:ascii="Arial" w:eastAsia="Arial" w:hAnsi="Arial" w:cs="Arial"/>
+              </w:rPr>
+              <w:t>105</w:t>
+            </w:r>
           </w:p>
         </w:tc>
       </w:tr>
@@ -22949,15 +22330,7 @@
         <w:annotationRef/>
       </w:r>
       <w:r>
-        <w:t xml:space="preserve">Please include Engr. </w:t>
-      </w:r>
-      <w:proofErr w:type="spellStart"/>
-      <w:r>
-        <w:t>Arboleda</w:t>
-      </w:r>
-      <w:proofErr w:type="spellEnd"/>
-      <w:r>
-        <w:t>, and DR. Cero in acknowledgement</w:t>
+        <w:t>Please include Engr. Arboleda, and DR. Cero in acknowledgement</w:t>
       </w:r>
     </w:p>
   </w:comment>
@@ -22973,15 +22346,7 @@
         <w:annotationRef/>
       </w:r>
       <w:r>
-        <w:t>You may indicate the names of your parents, special person</w:t>
-      </w:r>
-      <w:proofErr w:type="gramStart"/>
-      <w:r>
-        <w:t>, .</w:t>
-      </w:r>
-      <w:proofErr w:type="gramEnd"/>
-      <w:r>
-        <w:t xml:space="preserve"> wife, kid, friends.</w:t>
+        <w:t>You may indicate the names of your parents, special person, . wife, kid, friends.</w:t>
       </w:r>
     </w:p>
     <w:p>
@@ -22994,39 +22359,7 @@
         <w:pStyle w:val="CommentText"/>
       </w:pPr>
       <w:r>
-        <w:t xml:space="preserve">This is your </w:t>
-      </w:r>
-      <w:proofErr w:type="gramStart"/>
-      <w:r>
-        <w:t>corner,</w:t>
-      </w:r>
-      <w:proofErr w:type="gramEnd"/>
-      <w:r>
-        <w:t xml:space="preserve"> you may include anyone </w:t>
-      </w:r>
-      <w:proofErr w:type="spellStart"/>
-      <w:r>
-        <w:t>na</w:t>
-      </w:r>
-      <w:proofErr w:type="spellEnd"/>
-      <w:r>
-        <w:t xml:space="preserve"> gusto </w:t>
-      </w:r>
-      <w:proofErr w:type="spellStart"/>
-      <w:r>
-        <w:t>nyo</w:t>
-      </w:r>
-      <w:proofErr w:type="spellEnd"/>
-      <w:r>
-        <w:t xml:space="preserve"> </w:t>
-      </w:r>
-      <w:proofErr w:type="spellStart"/>
-      <w:r>
-        <w:t>pasalamatan</w:t>
-      </w:r>
-      <w:proofErr w:type="spellEnd"/>
-      <w:r>
-        <w:t>.</w:t>
+        <w:t>This is your corner, you may include anyone na gusto nyo pasalamatan.</w:t>
       </w:r>
     </w:p>
   </w:comment>
@@ -23066,13 +22399,8 @@
         </w:numPr>
       </w:pPr>
       <w:r>
-        <w:t xml:space="preserve">Where was the study </w:t>
-      </w:r>
-      <w:proofErr w:type="gramStart"/>
-      <w:r>
-        <w:t>conducted</w:t>
-      </w:r>
-      <w:proofErr w:type="gramEnd"/>
+        <w:t>Where was the study conducted</w:t>
+      </w:r>
     </w:p>
     <w:p>
       <w:pPr>
@@ -23143,13 +22471,8 @@
         </w:numPr>
       </w:pPr>
       <w:r>
-        <w:t xml:space="preserve">how was the data gathering </w:t>
-      </w:r>
-      <w:proofErr w:type="gramStart"/>
-      <w:r>
-        <w:t>conducted</w:t>
-      </w:r>
-      <w:proofErr w:type="gramEnd"/>
+        <w:t>how was the data gathering conducted</w:t>
+      </w:r>
     </w:p>
   </w:comment>
   <w:comment w:id="3" w:author="Anabelle Almarez" w:date="2021-06-06T12:20:00Z" w:initials="AA">
@@ -23188,15 +22511,7 @@
         </w:numPr>
       </w:pPr>
       <w:r>
-        <w:t>how was the software developed; using what PL, DB (if any</w:t>
-      </w:r>
-      <w:proofErr w:type="gramStart"/>
-      <w:r>
-        <w:t>),;</w:t>
-      </w:r>
-      <w:proofErr w:type="gramEnd"/>
-      <w:r>
-        <w:t xml:space="preserve"> state all the tools/software used; algorithm (if any)</w:t>
+        <w:t>how was the software developed; using what PL, DB (if any),; state all the tools/software used; algorithm (if any)</w:t>
       </w:r>
     </w:p>
     <w:p>
@@ -26063,6 +25378,7 @@
     <w:lsdException w:name="HTML Sample" w:semiHidden="1" w:unhideWhenUsed="1"/>
     <w:lsdException w:name="HTML Typewriter" w:semiHidden="1" w:unhideWhenUsed="1"/>
     <w:lsdException w:name="HTML Variable" w:semiHidden="1" w:unhideWhenUsed="1"/>
+    <w:lsdException w:name="Normal Table" w:semiHidden="1" w:unhideWhenUsed="1"/>
     <w:lsdException w:name="annotation subject" w:semiHidden="1" w:unhideWhenUsed="1"/>
     <w:lsdException w:name="No List" w:semiHidden="1" w:unhideWhenUsed="1"/>
     <w:lsdException w:name="Outline List 1" w:semiHidden="1" w:unhideWhenUsed="1"/>
@@ -26109,8 +25425,10 @@
     <w:lsdException w:name="Table Subtle 2" w:semiHidden="1" w:unhideWhenUsed="1"/>
     <w:lsdException w:name="Table Web 1" w:semiHidden="1" w:unhideWhenUsed="1"/>
     <w:lsdException w:name="Table Web 2" w:semiHidden="1" w:unhideWhenUsed="1"/>
+    <w:lsdException w:name="Table Web 3" w:semiHidden="1" w:unhideWhenUsed="1"/>
     <w:lsdException w:name="Balloon Text" w:semiHidden="1" w:unhideWhenUsed="1"/>
     <w:lsdException w:name="Table Grid" w:uiPriority="39"/>
+    <w:lsdException w:name="Table Theme" w:semiHidden="1" w:unhideWhenUsed="1"/>
     <w:lsdException w:name="Placeholder Text" w:semiHidden="1"/>
     <w:lsdException w:name="No Spacing" w:uiPriority="1" w:qFormat="1"/>
     <w:lsdException w:name="Light Shading" w:uiPriority="60"/>

</xml_diff>